<commit_message>
Deploy preview for PR 45 🛫
</commit_message>
<xml_diff>
--- a/pr-preview/pr-45/CODE_OF_CONDUCT.docx
+++ b/pr-preview/pr-45/CODE_OF_CONDUCT.docx
@@ -8,7 +8,7 @@
         <w:pStyle w:val="Heading1"/>
       </w:pPr>
       <w:r>
-        <w:t xml:space="preserve">Contributor Covenant Code of Conduct</w:t>
+        <w:t xml:space="preserve">1. Contributor Covenant Code of Conduct</w:t>
       </w:r>
     </w:p>
     <w:bookmarkStart w:id="20" w:name="our-pledge"/>
@@ -17,7 +17,7 @@
         <w:pStyle w:val="Heading2"/>
       </w:pPr>
       <w:r>
-        <w:t xml:space="preserve">Our Pledge</w:t>
+        <w:t xml:space="preserve">1.1 Our Pledge</w:t>
       </w:r>
     </w:p>
     <w:p>
@@ -79,7 +79,7 @@
         <w:pStyle w:val="Heading2"/>
       </w:pPr>
       <w:r>
-        <w:t xml:space="preserve">Our Standards</w:t>
+        <w:t xml:space="preserve">1.2 Our Standards</w:t>
       </w:r>
     </w:p>
     <w:p>
@@ -261,7 +261,7 @@
         <w:pStyle w:val="Heading2"/>
       </w:pPr>
       <w:r>
-        <w:t xml:space="preserve">Enforcement Responsibilities</w:t>
+        <w:t xml:space="preserve">1.3 Enforcement Responsibilities</w:t>
       </w:r>
     </w:p>
     <w:p>
@@ -323,7 +323,7 @@
         <w:pStyle w:val="Heading2"/>
       </w:pPr>
       <w:r>
-        <w:t xml:space="preserve">Scope</w:t>
+        <w:t xml:space="preserve">1.4 Scope</w:t>
       </w:r>
     </w:p>
     <w:p>
@@ -365,7 +365,7 @@
         <w:pStyle w:val="Heading2"/>
       </w:pPr>
       <w:r>
-        <w:t xml:space="preserve">Enforcement</w:t>
+        <w:t xml:space="preserve">1.5 Enforcement</w:t>
       </w:r>
     </w:p>
     <w:p>
@@ -423,7 +423,7 @@
         <w:pStyle w:val="Heading2"/>
       </w:pPr>
       <w:r>
-        <w:t xml:space="preserve">Enforcement Guidelines</w:t>
+        <w:t xml:space="preserve">1.6 Enforcement Guidelines</w:t>
       </w:r>
     </w:p>
     <w:p>
@@ -446,7 +446,7 @@
         <w:pStyle w:val="Heading3"/>
       </w:pPr>
       <w:r>
-        <w:t xml:space="preserve">1. Correction</w:t>
+        <w:t xml:space="preserve">1.6.1 1. Correction</w:t>
       </w:r>
     </w:p>
     <w:p>
@@ -504,7 +504,7 @@
         <w:pStyle w:val="Heading3"/>
       </w:pPr>
       <w:r>
-        <w:t xml:space="preserve">2. Warning</w:t>
+        <w:t xml:space="preserve">1.6.2 2. Warning</w:t>
       </w:r>
     </w:p>
     <w:p>
@@ -580,7 +580,7 @@
         <w:pStyle w:val="Heading3"/>
       </w:pPr>
       <w:r>
-        <w:t xml:space="preserve">3. Temporary Ban</w:t>
+        <w:t xml:space="preserve">1.6.3 3. Temporary Ban</w:t>
       </w:r>
     </w:p>
     <w:p>
@@ -650,7 +650,7 @@
         <w:pStyle w:val="Heading3"/>
       </w:pPr>
       <w:r>
-        <w:t xml:space="preserve">4. Permanent Ban</w:t>
+        <w:t xml:space="preserve">1.6.4 4. Permanent Ban</w:t>
       </w:r>
     </w:p>
     <w:p>
@@ -709,7 +709,7 @@
         <w:pStyle w:val="Heading2"/>
       </w:pPr>
       <w:r>
-        <w:t xml:space="preserve">Attribution</w:t>
+        <w:t xml:space="preserve">1.7 Attribution</w:t>
       </w:r>
     </w:p>
     <w:p>

</xml_diff>